<commit_message>
Modifiche Test plan e Test execution
</commit_message>
<xml_diff>
--- a/Deliverables/TestExecutionReport_GAP.docx
+++ b/Deliverables/TestExecutionReport_GAP.docx
@@ -891,10 +891,10 @@
             <v:path o:extrusionok="f" gradientshapeok="t" o:connecttype="rect"/>
             <o:lock v:ext="edit" aspectratio="t"/>
           </v:shapetype>
-          <v:shape id="_x0000_i1025" type="#_x0000_t75" style="width:286.15pt;height:86.95pt" o:ole="">
+          <v:shape id="_x0000_i1025" type="#_x0000_t75" style="width:286.1pt;height:87.05pt" o:ole="">
             <v:imagedata r:id="rId10" o:title=""/>
           </v:shape>
-          <o:OLEObject Type="Embed" ProgID="Paint.Picture" ShapeID="_x0000_i1025" DrawAspect="Content" ObjectID="_1702625523" r:id="rId11"/>
+          <o:OLEObject Type="Embed" ProgID="Paint.Picture" ShapeID="_x0000_i1025" DrawAspect="Content" ObjectID="_1702661422" r:id="rId11"/>
         </w:object>
       </w:r>
     </w:p>
@@ -930,10 +930,10 @@
       </w:pPr>
       <w:r>
         <w:object w:dxaOrig="3204" w:dyaOrig="1152" w14:anchorId="7F571531">
-          <v:shape id="_x0000_i1026" type="#_x0000_t75" style="width:263.7pt;height:95.4pt" o:ole="">
+          <v:shape id="_x0000_i1026" type="#_x0000_t75" style="width:263.6pt;height:95.15pt" o:ole="">
             <v:imagedata r:id="rId12" o:title=""/>
           </v:shape>
-          <o:OLEObject Type="Embed" ProgID="Paint.Picture" ShapeID="_x0000_i1026" DrawAspect="Content" ObjectID="_1702625524" r:id="rId13"/>
+          <o:OLEObject Type="Embed" ProgID="Paint.Picture" ShapeID="_x0000_i1026" DrawAspect="Content" ObjectID="_1702661423" r:id="rId13"/>
         </w:object>
       </w:r>
     </w:p>
@@ -969,10 +969,10 @@
       </w:pPr>
       <w:r>
         <w:object w:dxaOrig="3048" w:dyaOrig="720" w14:anchorId="71BB0053">
-          <v:shape id="_x0000_i1027" type="#_x0000_t75" style="width:278.65pt;height:66.4pt" o:ole="">
+          <v:shape id="_x0000_i1027" type="#_x0000_t75" style="width:278.6pt;height:66.35pt" o:ole="">
             <v:imagedata r:id="rId14" o:title=""/>
           </v:shape>
-          <o:OLEObject Type="Embed" ProgID="Paint.Picture" ShapeID="_x0000_i1027" DrawAspect="Content" ObjectID="_1702625525" r:id="rId15"/>
+          <o:OLEObject Type="Embed" ProgID="Paint.Picture" ShapeID="_x0000_i1027" DrawAspect="Content" ObjectID="_1702661424" r:id="rId15"/>
         </w:object>
       </w:r>
     </w:p>
@@ -1008,10 +1008,10 @@
       </w:pPr>
       <w:r>
         <w:object w:dxaOrig="3432" w:dyaOrig="768" w14:anchorId="3DA4A081">
-          <v:shape id="_x0000_i1028" type="#_x0000_t75" style="width:289.85pt;height:64.5pt" o:ole="">
+          <v:shape id="_x0000_i1028" type="#_x0000_t75" style="width:289.9pt;height:64.5pt" o:ole="">
             <v:imagedata r:id="rId16" o:title=""/>
           </v:shape>
-          <o:OLEObject Type="Embed" ProgID="Paint.Picture" ShapeID="_x0000_i1028" DrawAspect="Content" ObjectID="_1702625526" r:id="rId17"/>
+          <o:OLEObject Type="Embed" ProgID="Paint.Picture" ShapeID="_x0000_i1028" DrawAspect="Content" ObjectID="_1702661425" r:id="rId17"/>
         </w:object>
       </w:r>
     </w:p>
@@ -1372,10 +1372,10 @@
       </w:pPr>
       <w:r>
         <w:object w:dxaOrig="11436" w:dyaOrig="9924" w14:anchorId="2E2DD1EA">
-          <v:shape id="_x0000_i1029" type="#_x0000_t75" style="width:349.7pt;height:302.05pt" o:ole="">
+          <v:shape id="_x0000_i1029" type="#_x0000_t75" style="width:350pt;height:302.4pt" o:ole="">
             <v:imagedata r:id="rId19" o:title=""/>
           </v:shape>
-          <o:OLEObject Type="Embed" ProgID="Paint.Picture" ShapeID="_x0000_i1029" DrawAspect="Content" ObjectID="_1702625527" r:id="rId20"/>
+          <o:OLEObject Type="Embed" ProgID="Paint.Picture" ShapeID="_x0000_i1029" DrawAspect="Content" ObjectID="_1702661426" r:id="rId20"/>
         </w:object>
       </w:r>
     </w:p>
@@ -1636,10 +1636,10 @@
       </w:pPr>
       <w:r>
         <w:object w:dxaOrig="12300" w:dyaOrig="10572" w14:anchorId="7367BCB4">
-          <v:shape id="_x0000_i1030" type="#_x0000_t75" style="width:313.25pt;height:269.3pt" o:ole="">
+          <v:shape id="_x0000_i1030" type="#_x0000_t75" style="width:313.05pt;height:269.2pt" o:ole="">
             <v:imagedata r:id="rId22" o:title=""/>
           </v:shape>
-          <o:OLEObject Type="Embed" ProgID="Paint.Picture" ShapeID="_x0000_i1030" DrawAspect="Content" ObjectID="_1702625528" r:id="rId23"/>
+          <o:OLEObject Type="Embed" ProgID="Paint.Picture" ShapeID="_x0000_i1030" DrawAspect="Content" ObjectID="_1702661427" r:id="rId23"/>
         </w:object>
       </w:r>
     </w:p>
@@ -1949,10 +1949,10 @@
       </w:pPr>
       <w:r>
         <w:object w:dxaOrig="12324" w:dyaOrig="5028" w14:anchorId="5AAB821C">
-          <v:shape id="_x0000_i1031" type="#_x0000_t75" style="width:403pt;height:164.55pt" o:ole="">
+          <v:shape id="_x0000_i1031" type="#_x0000_t75" style="width:403.2pt;height:164.65pt" o:ole="">
             <v:imagedata r:id="rId25" o:title=""/>
           </v:shape>
-          <o:OLEObject Type="Embed" ProgID="Paint.Picture" ShapeID="_x0000_i1031" DrawAspect="Content" ObjectID="_1702625529" r:id="rId26"/>
+          <o:OLEObject Type="Embed" ProgID="Paint.Picture" ShapeID="_x0000_i1031" DrawAspect="Content" ObjectID="_1702661428" r:id="rId26"/>
         </w:object>
       </w:r>
     </w:p>
@@ -2346,6 +2346,7 @@
                 <w:sz w:val="28"/>
                 <w:szCs w:val="28"/>
               </w:rPr>
+              <w:lastRenderedPageBreak/>
               <w:t>Oracolo</w:t>
             </w:r>
           </w:p>
@@ -2772,6 +2773,7 @@
                 <w:sz w:val="28"/>
                 <w:szCs w:val="28"/>
               </w:rPr>
+              <w:lastRenderedPageBreak/>
               <w:t>Oracolo</w:t>
             </w:r>
           </w:p>
@@ -4151,6 +4153,7 @@
                 <w:sz w:val="28"/>
                 <w:szCs w:val="28"/>
               </w:rPr>
+              <w:lastRenderedPageBreak/>
               <w:t>Oracolo</w:t>
             </w:r>
           </w:p>
@@ -4630,6 +4633,7 @@
                 <w:sz w:val="28"/>
                 <w:szCs w:val="28"/>
               </w:rPr>
+              <w:lastRenderedPageBreak/>
               <w:t>Oracolo</w:t>
             </w:r>
           </w:p>
@@ -5094,6 +5098,7 @@
                 <w:sz w:val="28"/>
                 <w:szCs w:val="28"/>
               </w:rPr>
+              <w:lastRenderedPageBreak/>
               <w:t>Oracolo</w:t>
             </w:r>
           </w:p>
@@ -5553,6 +5558,7 @@
                 <w:sz w:val="28"/>
                 <w:szCs w:val="28"/>
               </w:rPr>
+              <w:lastRenderedPageBreak/>
               <w:t>Oracolo</w:t>
             </w:r>
           </w:p>
@@ -6014,6 +6020,7 @@
                 <w:sz w:val="28"/>
                 <w:szCs w:val="28"/>
               </w:rPr>
+              <w:lastRenderedPageBreak/>
               <w:t>Oracolo</w:t>
             </w:r>
           </w:p>
@@ -6475,6 +6482,7 @@
                 <w:sz w:val="28"/>
                 <w:szCs w:val="28"/>
               </w:rPr>
+              <w:lastRenderedPageBreak/>
               <w:t>Oracolo</w:t>
             </w:r>
           </w:p>
@@ -6683,6 +6691,28 @@
     </w:p>
     <w:p>
       <w:pPr>
+        <w:tabs>
+          <w:tab w:val="left" w:pos="2767"/>
+        </w:tabs>
+        <w:rPr>
+          <w:sz w:val="40"/>
+          <w:szCs w:val="40"/>
+        </w:rPr>
+      </w:pPr>
+    </w:p>
+    <w:p>
+      <w:pPr>
+        <w:tabs>
+          <w:tab w:val="left" w:pos="2767"/>
+        </w:tabs>
+        <w:rPr>
+          <w:sz w:val="40"/>
+          <w:szCs w:val="40"/>
+        </w:rPr>
+      </w:pPr>
+    </w:p>
+    <w:p>
+      <w:pPr>
         <w:jc w:val="center"/>
         <w:rPr>
           <w:b/>
@@ -6698,6 +6728,7 @@
           <w:sz w:val="36"/>
           <w:szCs w:val="36"/>
         </w:rPr>
+        <w:lastRenderedPageBreak/>
         <w:t>Modifica password</w:t>
       </w:r>
     </w:p>
@@ -6804,7 +6835,51 @@
                 <w:sz w:val="28"/>
                 <w:szCs w:val="28"/>
               </w:rPr>
-              <w:t>Password = “Marco24@live”</w:t>
+              <w:t>Password Corrente = “</w:t>
+            </w:r>
+            <w:r>
+              <w:rPr>
+                <w:sz w:val="28"/>
+                <w:szCs w:val="28"/>
+              </w:rPr>
+              <w:t>Franco45@live</w:t>
+            </w:r>
+            <w:r>
+              <w:rPr>
+                <w:sz w:val="28"/>
+                <w:szCs w:val="28"/>
+              </w:rPr>
+              <w:t>”</w:t>
+            </w:r>
+          </w:p>
+          <w:p>
+            <w:pPr>
+              <w:jc w:val="center"/>
+              <w:rPr>
+                <w:sz w:val="28"/>
+                <w:szCs w:val="28"/>
+              </w:rPr>
+            </w:pPr>
+            <w:r>
+              <w:rPr>
+                <w:sz w:val="28"/>
+                <w:szCs w:val="28"/>
+              </w:rPr>
+              <w:t>Password = “</w:t>
+            </w:r>
+            <w:r>
+              <w:rPr>
+                <w:sz w:val="28"/>
+                <w:szCs w:val="28"/>
+              </w:rPr>
+              <w:t>Franco19945@live</w:t>
+            </w:r>
+            <w:r>
+              <w:rPr>
+                <w:sz w:val="28"/>
+                <w:szCs w:val="28"/>
+              </w:rPr>
+              <w:t>”</w:t>
             </w:r>
           </w:p>
         </w:tc>
@@ -6853,7 +6928,21 @@
                 <w:sz w:val="28"/>
                 <w:szCs w:val="28"/>
               </w:rPr>
-              <w:t>Inserire campo indirizzo</w:t>
+              <w:t>Password modificata</w:t>
+            </w:r>
+            <w:r>
+              <w:rPr>
+                <w:sz w:val="28"/>
+                <w:szCs w:val="28"/>
+              </w:rPr>
+              <w:t xml:space="preserve"> e</w:t>
+            </w:r>
+            <w:r>
+              <w:rPr>
+                <w:sz w:val="28"/>
+                <w:szCs w:val="28"/>
+              </w:rPr>
+              <w:t xml:space="preserve"> indirizzamento alla pagina del profilo</w:t>
             </w:r>
           </w:p>
         </w:tc>
@@ -6881,7 +6970,6 @@
                 <w:sz w:val="28"/>
                 <w:szCs w:val="28"/>
               </w:rPr>
-              <w:lastRenderedPageBreak/>
               <w:t>Log</w:t>
             </w:r>
           </w:p>
@@ -6903,7 +6991,21 @@
                 <w:sz w:val="28"/>
                 <w:szCs w:val="28"/>
               </w:rPr>
-              <w:t>Inserire campo indirizzo</w:t>
+              <w:t xml:space="preserve">Password modificata </w:t>
+            </w:r>
+            <w:r>
+              <w:rPr>
+                <w:sz w:val="28"/>
+                <w:szCs w:val="28"/>
+              </w:rPr>
+              <w:t xml:space="preserve">e </w:t>
+            </w:r>
+            <w:r>
+              <w:rPr>
+                <w:sz w:val="28"/>
+                <w:szCs w:val="28"/>
+              </w:rPr>
+              <w:t>indirizzamento alla pagina del profilo</w:t>
             </w:r>
           </w:p>
         </w:tc>
@@ -6932,15 +7034,14 @@
       </w:pPr>
       <w:r>
         <w:rPr>
-          <w:noProof/>
           <w:sz w:val="40"/>
           <w:szCs w:val="40"/>
         </w:rPr>
         <w:drawing>
-          <wp:inline distT="0" distB="0" distL="0" distR="0" wp14:anchorId="1EB76420" wp14:editId="73FD8C52">
-            <wp:extent cx="6120130" cy="2416810"/>
-            <wp:effectExtent l="0" t="0" r="0" b="2540"/>
-            <wp:docPr id="15" name="Immagine 15"/>
+          <wp:inline distT="0" distB="0" distL="0" distR="0" wp14:anchorId="598B5FFB" wp14:editId="71EAB159">
+            <wp:extent cx="6120130" cy="2296160"/>
+            <wp:effectExtent l="0" t="0" r="0" b="8890"/>
+            <wp:docPr id="51" name="Immagine 51"/>
             <wp:cNvGraphicFramePr>
               <a:graphicFrameLocks xmlns:a="http://schemas.openxmlformats.org/drawingml/2006/main" noChangeAspect="1"/>
             </wp:cNvGraphicFramePr>
@@ -6960,7 +7061,7 @@
                   <pic:spPr>
                     <a:xfrm>
                       <a:off x="0" y="0"/>
-                      <a:ext cx="6120130" cy="2416810"/>
+                      <a:ext cx="6120130" cy="2296160"/>
                     </a:xfrm>
                     <a:prstGeom prst="rect">
                       <a:avLst/>
@@ -6973,6 +7074,127 @@
         </w:drawing>
       </w:r>
     </w:p>
+    <w:p>
+      <w:pPr>
+        <w:tabs>
+          <w:tab w:val="left" w:pos="2767"/>
+        </w:tabs>
+        <w:rPr>
+          <w:sz w:val="40"/>
+          <w:szCs w:val="40"/>
+        </w:rPr>
+      </w:pPr>
+    </w:p>
+    <w:p>
+      <w:pPr>
+        <w:tabs>
+          <w:tab w:val="left" w:pos="2767"/>
+        </w:tabs>
+        <w:rPr>
+          <w:sz w:val="40"/>
+          <w:szCs w:val="40"/>
+        </w:rPr>
+      </w:pPr>
+    </w:p>
+    <w:p>
+      <w:pPr>
+        <w:tabs>
+          <w:tab w:val="left" w:pos="2767"/>
+        </w:tabs>
+        <w:rPr>
+          <w:sz w:val="40"/>
+          <w:szCs w:val="40"/>
+        </w:rPr>
+      </w:pPr>
+    </w:p>
+    <w:p>
+      <w:pPr>
+        <w:tabs>
+          <w:tab w:val="left" w:pos="2767"/>
+        </w:tabs>
+        <w:rPr>
+          <w:sz w:val="40"/>
+          <w:szCs w:val="40"/>
+        </w:rPr>
+      </w:pPr>
+    </w:p>
+    <w:p>
+      <w:pPr>
+        <w:tabs>
+          <w:tab w:val="left" w:pos="2767"/>
+        </w:tabs>
+        <w:rPr>
+          <w:sz w:val="40"/>
+          <w:szCs w:val="40"/>
+        </w:rPr>
+      </w:pPr>
+    </w:p>
+    <w:p>
+      <w:pPr>
+        <w:tabs>
+          <w:tab w:val="left" w:pos="2767"/>
+        </w:tabs>
+        <w:rPr>
+          <w:sz w:val="40"/>
+          <w:szCs w:val="40"/>
+        </w:rPr>
+      </w:pPr>
+    </w:p>
+    <w:p>
+      <w:pPr>
+        <w:tabs>
+          <w:tab w:val="left" w:pos="2767"/>
+        </w:tabs>
+        <w:rPr>
+          <w:sz w:val="40"/>
+          <w:szCs w:val="40"/>
+        </w:rPr>
+      </w:pPr>
+    </w:p>
+    <w:p>
+      <w:pPr>
+        <w:tabs>
+          <w:tab w:val="left" w:pos="2767"/>
+        </w:tabs>
+        <w:rPr>
+          <w:sz w:val="40"/>
+          <w:szCs w:val="40"/>
+        </w:rPr>
+      </w:pPr>
+    </w:p>
+    <w:p>
+      <w:pPr>
+        <w:tabs>
+          <w:tab w:val="left" w:pos="2767"/>
+        </w:tabs>
+        <w:rPr>
+          <w:sz w:val="40"/>
+          <w:szCs w:val="40"/>
+        </w:rPr>
+      </w:pPr>
+    </w:p>
+    <w:p>
+      <w:pPr>
+        <w:tabs>
+          <w:tab w:val="left" w:pos="2767"/>
+        </w:tabs>
+        <w:rPr>
+          <w:sz w:val="40"/>
+          <w:szCs w:val="40"/>
+        </w:rPr>
+      </w:pPr>
+    </w:p>
+    <w:p>
+      <w:pPr>
+        <w:tabs>
+          <w:tab w:val="left" w:pos="2767"/>
+        </w:tabs>
+        <w:rPr>
+          <w:sz w:val="40"/>
+          <w:szCs w:val="40"/>
+        </w:rPr>
+      </w:pPr>
+    </w:p>
     <w:tbl>
       <w:tblPr>
         <w:tblStyle w:val="Grigliatabella"/>
@@ -7076,17 +7298,47 @@
                 <w:sz w:val="28"/>
                 <w:szCs w:val="28"/>
               </w:rPr>
+              <w:t>Password Corrente = “</w:t>
+            </w:r>
+            <w:proofErr w:type="spellStart"/>
+            <w:r>
+              <w:rPr>
+                <w:sz w:val="28"/>
+                <w:szCs w:val="28"/>
+              </w:rPr>
+              <w:t>cuao</w:t>
+            </w:r>
+            <w:proofErr w:type="spellEnd"/>
+            <w:r>
+              <w:rPr>
+                <w:sz w:val="28"/>
+                <w:szCs w:val="28"/>
+              </w:rPr>
+              <w:t>”</w:t>
+            </w:r>
+          </w:p>
+          <w:p>
+            <w:pPr>
+              <w:jc w:val="center"/>
+              <w:rPr>
+                <w:sz w:val="28"/>
+                <w:szCs w:val="28"/>
+              </w:rPr>
+            </w:pPr>
+            <w:r>
+              <w:rPr>
+                <w:sz w:val="28"/>
+                <w:szCs w:val="28"/>
+              </w:rPr>
               <w:t>Password = “</w:t>
             </w:r>
-            <w:proofErr w:type="spellStart"/>
-            <w:r>
-              <w:rPr>
-                <w:sz w:val="28"/>
-                <w:szCs w:val="28"/>
-              </w:rPr>
-              <w:t>cuao</w:t>
-            </w:r>
-            <w:proofErr w:type="spellEnd"/>
+            <w:r>
+              <w:rPr>
+                <w:sz w:val="28"/>
+                <w:szCs w:val="28"/>
+              </w:rPr>
+              <w:t>Franco19945@live</w:t>
+            </w:r>
             <w:r>
               <w:rPr>
                 <w:sz w:val="28"/>
@@ -7163,7 +7415,7 @@
                 <w:sz w:val="28"/>
                 <w:szCs w:val="28"/>
               </w:rPr>
-              <w:t>Inserire password correttamente</w:t>
+              <w:t>Password attuale non corretta</w:t>
             </w:r>
             <w:r>
               <w:rPr>
@@ -7241,7 +7493,7 @@
                 <w:sz w:val="28"/>
                 <w:szCs w:val="28"/>
               </w:rPr>
-              <w:t>Inserire password correttamente</w:t>
+              <w:t>Password attuale non corretta</w:t>
             </w:r>
             <w:r>
               <w:rPr>
@@ -7277,15 +7529,14 @@
       </w:pPr>
       <w:r>
         <w:rPr>
-          <w:noProof/>
           <w:sz w:val="40"/>
           <w:szCs w:val="40"/>
         </w:rPr>
         <w:drawing>
-          <wp:inline distT="0" distB="0" distL="0" distR="0" wp14:anchorId="1C979E89" wp14:editId="287EFF79">
-            <wp:extent cx="6120130" cy="2464435"/>
+          <wp:inline distT="0" distB="0" distL="0" distR="0" wp14:anchorId="20CD3B10" wp14:editId="273B72CD">
+            <wp:extent cx="6120130" cy="2217420"/>
             <wp:effectExtent l="0" t="0" r="0" b="0"/>
-            <wp:docPr id="14" name="Immagine 14" descr="Immagine che contiene testo&#10;&#10;Descrizione generata automaticamente"/>
+            <wp:docPr id="7" name="Immagine 7"/>
             <wp:cNvGraphicFramePr>
               <a:graphicFrameLocks xmlns:a="http://schemas.openxmlformats.org/drawingml/2006/main" noChangeAspect="1"/>
             </wp:cNvGraphicFramePr>
@@ -7293,7 +7544,7 @@
               <a:graphicData uri="http://schemas.openxmlformats.org/drawingml/2006/picture">
                 <pic:pic xmlns:pic="http://schemas.openxmlformats.org/drawingml/2006/picture">
                   <pic:nvPicPr>
-                    <pic:cNvPr id="14" name="Immagine 14" descr="Immagine che contiene testo&#10;&#10;Descrizione generata automaticamente"/>
+                    <pic:cNvPr id="1" name=""/>
                     <pic:cNvPicPr/>
                   </pic:nvPicPr>
                   <pic:blipFill>
@@ -7305,7 +7556,7 @@
                   <pic:spPr>
                     <a:xfrm>
                       <a:off x="0" y="0"/>
-                      <a:ext cx="6120130" cy="2464435"/>
+                      <a:ext cx="6120130" cy="2217420"/>
                     </a:xfrm>
                     <a:prstGeom prst="rect">
                       <a:avLst/>
@@ -7331,23 +7582,102 @@
     </w:p>
     <w:p>
       <w:pPr>
-        <w:jc w:val="center"/>
-        <w:rPr>
-          <w:b/>
-          <w:bCs/>
-          <w:sz w:val="36"/>
-          <w:szCs w:val="36"/>
-        </w:rPr>
-      </w:pPr>
-      <w:r>
-        <w:rPr>
-          <w:b/>
-          <w:bCs/>
-          <w:sz w:val="36"/>
-          <w:szCs w:val="36"/>
-        </w:rPr>
-        <w:t>Aggiungi un prodotto</w:t>
-      </w:r>
+        <w:tabs>
+          <w:tab w:val="left" w:pos="2767"/>
+        </w:tabs>
+        <w:rPr>
+          <w:sz w:val="40"/>
+          <w:szCs w:val="40"/>
+        </w:rPr>
+      </w:pPr>
+    </w:p>
+    <w:p>
+      <w:pPr>
+        <w:tabs>
+          <w:tab w:val="left" w:pos="2767"/>
+        </w:tabs>
+        <w:rPr>
+          <w:sz w:val="40"/>
+          <w:szCs w:val="40"/>
+        </w:rPr>
+      </w:pPr>
+    </w:p>
+    <w:p>
+      <w:pPr>
+        <w:tabs>
+          <w:tab w:val="left" w:pos="2767"/>
+        </w:tabs>
+        <w:rPr>
+          <w:sz w:val="40"/>
+          <w:szCs w:val="40"/>
+        </w:rPr>
+      </w:pPr>
+    </w:p>
+    <w:p>
+      <w:pPr>
+        <w:tabs>
+          <w:tab w:val="left" w:pos="2767"/>
+        </w:tabs>
+        <w:rPr>
+          <w:sz w:val="40"/>
+          <w:szCs w:val="40"/>
+        </w:rPr>
+      </w:pPr>
+    </w:p>
+    <w:p>
+      <w:pPr>
+        <w:tabs>
+          <w:tab w:val="left" w:pos="2767"/>
+        </w:tabs>
+        <w:rPr>
+          <w:sz w:val="40"/>
+          <w:szCs w:val="40"/>
+        </w:rPr>
+      </w:pPr>
+    </w:p>
+    <w:p>
+      <w:pPr>
+        <w:tabs>
+          <w:tab w:val="left" w:pos="2767"/>
+        </w:tabs>
+        <w:rPr>
+          <w:sz w:val="40"/>
+          <w:szCs w:val="40"/>
+        </w:rPr>
+      </w:pPr>
+    </w:p>
+    <w:p>
+      <w:pPr>
+        <w:tabs>
+          <w:tab w:val="left" w:pos="2767"/>
+        </w:tabs>
+        <w:rPr>
+          <w:sz w:val="40"/>
+          <w:szCs w:val="40"/>
+        </w:rPr>
+      </w:pPr>
+    </w:p>
+    <w:p>
+      <w:pPr>
+        <w:tabs>
+          <w:tab w:val="left" w:pos="2767"/>
+        </w:tabs>
+        <w:rPr>
+          <w:sz w:val="40"/>
+          <w:szCs w:val="40"/>
+        </w:rPr>
+      </w:pPr>
+    </w:p>
+    <w:p>
+      <w:pPr>
+        <w:tabs>
+          <w:tab w:val="left" w:pos="2767"/>
+        </w:tabs>
+        <w:rPr>
+          <w:sz w:val="40"/>
+          <w:szCs w:val="40"/>
+        </w:rPr>
+      </w:pPr>
     </w:p>
     <w:tbl>
       <w:tblPr>
@@ -7403,7 +7733,14 @@
                 <w:sz w:val="28"/>
                 <w:szCs w:val="28"/>
               </w:rPr>
-              <w:t>TC 4.1</w:t>
+              <w:t>TC 3.</w:t>
+            </w:r>
+            <w:r>
+              <w:rPr>
+                <w:sz w:val="28"/>
+                <w:szCs w:val="28"/>
+              </w:rPr>
+              <w:t>3</w:t>
             </w:r>
           </w:p>
         </w:tc>
@@ -7452,6 +7789,969 @@
                 <w:sz w:val="28"/>
                 <w:szCs w:val="28"/>
               </w:rPr>
+              <w:t>Password Corrente = “”</w:t>
+            </w:r>
+          </w:p>
+          <w:p>
+            <w:pPr>
+              <w:jc w:val="center"/>
+              <w:rPr>
+                <w:sz w:val="28"/>
+                <w:szCs w:val="28"/>
+              </w:rPr>
+            </w:pPr>
+            <w:r>
+              <w:rPr>
+                <w:sz w:val="28"/>
+                <w:szCs w:val="28"/>
+              </w:rPr>
+              <w:t>Password = “</w:t>
+            </w:r>
+            <w:r>
+              <w:rPr>
+                <w:sz w:val="28"/>
+                <w:szCs w:val="28"/>
+              </w:rPr>
+              <w:t>Franco19945@live</w:t>
+            </w:r>
+            <w:r>
+              <w:rPr>
+                <w:sz w:val="28"/>
+                <w:szCs w:val="28"/>
+              </w:rPr>
+              <w:t>”</w:t>
+            </w:r>
+          </w:p>
+        </w:tc>
+      </w:tr>
+      <w:tr>
+        <w:tc>
+          <w:tcPr>
+            <w:tcW w:w="4814" w:type="dxa"/>
+            <w:shd w:val="clear" w:color="auto" w:fill="B4C6E7" w:themeFill="accent1" w:themeFillTint="66"/>
+          </w:tcPr>
+          <w:p>
+            <w:pPr>
+              <w:jc w:val="center"/>
+              <w:rPr>
+                <w:b/>
+                <w:bCs/>
+                <w:sz w:val="28"/>
+                <w:szCs w:val="28"/>
+              </w:rPr>
+            </w:pPr>
+            <w:r>
+              <w:rPr>
+                <w:b/>
+                <w:bCs/>
+                <w:sz w:val="28"/>
+                <w:szCs w:val="28"/>
+              </w:rPr>
+              <w:t>Oracolo</w:t>
+            </w:r>
+          </w:p>
+        </w:tc>
+        <w:tc>
+          <w:tcPr>
+            <w:tcW w:w="4814" w:type="dxa"/>
+          </w:tcPr>
+          <w:p>
+            <w:pPr>
+              <w:rPr>
+                <w:sz w:val="28"/>
+                <w:szCs w:val="28"/>
+              </w:rPr>
+            </w:pPr>
+            <w:r>
+              <w:rPr>
+                <w:sz w:val="28"/>
+                <w:szCs w:val="28"/>
+              </w:rPr>
+              <w:t>Viene restituito il messaggio di errore</w:t>
+            </w:r>
+          </w:p>
+          <w:p>
+            <w:pPr>
+              <w:jc w:val="center"/>
+              <w:rPr>
+                <w:sz w:val="28"/>
+                <w:szCs w:val="28"/>
+              </w:rPr>
+            </w:pPr>
+            <w:r>
+              <w:rPr>
+                <w:sz w:val="28"/>
+                <w:szCs w:val="28"/>
+              </w:rPr>
+              <w:t>“</w:t>
+            </w:r>
+            <w:r>
+              <w:rPr>
+                <w:sz w:val="28"/>
+                <w:szCs w:val="28"/>
+              </w:rPr>
+              <w:t>Password attuale non corretta</w:t>
+            </w:r>
+            <w:r>
+              <w:rPr>
+                <w:sz w:val="28"/>
+                <w:szCs w:val="28"/>
+              </w:rPr>
+              <w:t>”</w:t>
+            </w:r>
+          </w:p>
+        </w:tc>
+      </w:tr>
+      <w:tr>
+        <w:tc>
+          <w:tcPr>
+            <w:tcW w:w="4814" w:type="dxa"/>
+            <w:shd w:val="clear" w:color="auto" w:fill="B4C6E7" w:themeFill="accent1" w:themeFillTint="66"/>
+          </w:tcPr>
+          <w:p>
+            <w:pPr>
+              <w:jc w:val="center"/>
+              <w:rPr>
+                <w:b/>
+                <w:bCs/>
+                <w:sz w:val="28"/>
+                <w:szCs w:val="28"/>
+              </w:rPr>
+            </w:pPr>
+            <w:r>
+              <w:rPr>
+                <w:b/>
+                <w:bCs/>
+                <w:sz w:val="28"/>
+                <w:szCs w:val="28"/>
+              </w:rPr>
+              <w:t>Log</w:t>
+            </w:r>
+          </w:p>
+        </w:tc>
+        <w:tc>
+          <w:tcPr>
+            <w:tcW w:w="4814" w:type="dxa"/>
+          </w:tcPr>
+          <w:p>
+            <w:pPr>
+              <w:rPr>
+                <w:sz w:val="28"/>
+                <w:szCs w:val="28"/>
+              </w:rPr>
+            </w:pPr>
+            <w:r>
+              <w:rPr>
+                <w:sz w:val="28"/>
+                <w:szCs w:val="28"/>
+              </w:rPr>
+              <w:t>Viene restituito il messaggio di errore</w:t>
+            </w:r>
+          </w:p>
+          <w:p>
+            <w:pPr>
+              <w:jc w:val="center"/>
+              <w:rPr>
+                <w:sz w:val="28"/>
+                <w:szCs w:val="28"/>
+              </w:rPr>
+            </w:pPr>
+            <w:r>
+              <w:rPr>
+                <w:sz w:val="28"/>
+                <w:szCs w:val="28"/>
+              </w:rPr>
+              <w:t>“</w:t>
+            </w:r>
+            <w:r>
+              <w:rPr>
+                <w:sz w:val="28"/>
+                <w:szCs w:val="28"/>
+              </w:rPr>
+              <w:t>Password attuale non corretta</w:t>
+            </w:r>
+            <w:r>
+              <w:rPr>
+                <w:sz w:val="28"/>
+                <w:szCs w:val="28"/>
+              </w:rPr>
+              <w:t>”</w:t>
+            </w:r>
+          </w:p>
+        </w:tc>
+      </w:tr>
+    </w:tbl>
+    <w:p>
+      <w:pPr>
+        <w:tabs>
+          <w:tab w:val="left" w:pos="2767"/>
+        </w:tabs>
+        <w:rPr>
+          <w:sz w:val="40"/>
+          <w:szCs w:val="40"/>
+        </w:rPr>
+      </w:pPr>
+    </w:p>
+    <w:p>
+      <w:pPr>
+        <w:tabs>
+          <w:tab w:val="left" w:pos="2767"/>
+        </w:tabs>
+        <w:rPr>
+          <w:sz w:val="40"/>
+          <w:szCs w:val="40"/>
+        </w:rPr>
+      </w:pPr>
+      <w:r>
+        <w:rPr>
+          <w:sz w:val="40"/>
+          <w:szCs w:val="40"/>
+        </w:rPr>
+        <w:drawing>
+          <wp:inline distT="0" distB="0" distL="0" distR="0" wp14:anchorId="117F9298" wp14:editId="2299C5F4">
+            <wp:extent cx="6120130" cy="2245360"/>
+            <wp:effectExtent l="0" t="0" r="0" b="2540"/>
+            <wp:docPr id="11" name="Immagine 11"/>
+            <wp:cNvGraphicFramePr>
+              <a:graphicFrameLocks xmlns:a="http://schemas.openxmlformats.org/drawingml/2006/main" noChangeAspect="1"/>
+            </wp:cNvGraphicFramePr>
+            <a:graphic xmlns:a="http://schemas.openxmlformats.org/drawingml/2006/main">
+              <a:graphicData uri="http://schemas.openxmlformats.org/drawingml/2006/picture">
+                <pic:pic xmlns:pic="http://schemas.openxmlformats.org/drawingml/2006/picture">
+                  <pic:nvPicPr>
+                    <pic:cNvPr id="1" name=""/>
+                    <pic:cNvPicPr/>
+                  </pic:nvPicPr>
+                  <pic:blipFill>
+                    <a:blip r:embed="rId39"/>
+                    <a:stretch>
+                      <a:fillRect/>
+                    </a:stretch>
+                  </pic:blipFill>
+                  <pic:spPr>
+                    <a:xfrm>
+                      <a:off x="0" y="0"/>
+                      <a:ext cx="6120130" cy="2245360"/>
+                    </a:xfrm>
+                    <a:prstGeom prst="rect">
+                      <a:avLst/>
+                    </a:prstGeom>
+                  </pic:spPr>
+                </pic:pic>
+              </a:graphicData>
+            </a:graphic>
+          </wp:inline>
+        </w:drawing>
+      </w:r>
+    </w:p>
+    <w:p>
+      <w:pPr>
+        <w:tabs>
+          <w:tab w:val="left" w:pos="2767"/>
+        </w:tabs>
+        <w:rPr>
+          <w:sz w:val="40"/>
+          <w:szCs w:val="40"/>
+        </w:rPr>
+      </w:pPr>
+    </w:p>
+    <w:p>
+      <w:pPr>
+        <w:tabs>
+          <w:tab w:val="left" w:pos="2767"/>
+        </w:tabs>
+        <w:rPr>
+          <w:sz w:val="40"/>
+          <w:szCs w:val="40"/>
+        </w:rPr>
+      </w:pPr>
+    </w:p>
+    <w:p>
+      <w:pPr>
+        <w:tabs>
+          <w:tab w:val="left" w:pos="2767"/>
+        </w:tabs>
+        <w:rPr>
+          <w:sz w:val="40"/>
+          <w:szCs w:val="40"/>
+        </w:rPr>
+      </w:pPr>
+    </w:p>
+    <w:p>
+      <w:pPr>
+        <w:tabs>
+          <w:tab w:val="left" w:pos="2767"/>
+        </w:tabs>
+        <w:rPr>
+          <w:sz w:val="40"/>
+          <w:szCs w:val="40"/>
+        </w:rPr>
+      </w:pPr>
+    </w:p>
+    <w:p>
+      <w:pPr>
+        <w:tabs>
+          <w:tab w:val="left" w:pos="2767"/>
+        </w:tabs>
+        <w:rPr>
+          <w:sz w:val="40"/>
+          <w:szCs w:val="40"/>
+        </w:rPr>
+      </w:pPr>
+    </w:p>
+    <w:p>
+      <w:pPr>
+        <w:tabs>
+          <w:tab w:val="left" w:pos="2767"/>
+        </w:tabs>
+        <w:rPr>
+          <w:sz w:val="40"/>
+          <w:szCs w:val="40"/>
+        </w:rPr>
+      </w:pPr>
+    </w:p>
+    <w:p>
+      <w:pPr>
+        <w:tabs>
+          <w:tab w:val="left" w:pos="2767"/>
+        </w:tabs>
+        <w:rPr>
+          <w:sz w:val="40"/>
+          <w:szCs w:val="40"/>
+        </w:rPr>
+      </w:pPr>
+    </w:p>
+    <w:p>
+      <w:pPr>
+        <w:tabs>
+          <w:tab w:val="left" w:pos="2767"/>
+        </w:tabs>
+        <w:rPr>
+          <w:sz w:val="40"/>
+          <w:szCs w:val="40"/>
+        </w:rPr>
+      </w:pPr>
+    </w:p>
+    <w:p>
+      <w:pPr>
+        <w:tabs>
+          <w:tab w:val="left" w:pos="2767"/>
+        </w:tabs>
+        <w:rPr>
+          <w:sz w:val="40"/>
+          <w:szCs w:val="40"/>
+        </w:rPr>
+      </w:pPr>
+    </w:p>
+    <w:p>
+      <w:pPr>
+        <w:tabs>
+          <w:tab w:val="left" w:pos="2767"/>
+        </w:tabs>
+        <w:rPr>
+          <w:sz w:val="40"/>
+          <w:szCs w:val="40"/>
+        </w:rPr>
+      </w:pPr>
+    </w:p>
+    <w:tbl>
+      <w:tblPr>
+        <w:tblStyle w:val="Grigliatabella"/>
+        <w:tblW w:w="0" w:type="auto"/>
+        <w:tblLook w:val="04A0" w:firstRow="1" w:lastRow="0" w:firstColumn="1" w:lastColumn="0" w:noHBand="0" w:noVBand="1"/>
+      </w:tblPr>
+      <w:tblGrid>
+        <w:gridCol w:w="4814"/>
+        <w:gridCol w:w="4814"/>
+      </w:tblGrid>
+      <w:tr>
+        <w:tc>
+          <w:tcPr>
+            <w:tcW w:w="4814" w:type="dxa"/>
+            <w:shd w:val="clear" w:color="auto" w:fill="B4C6E7" w:themeFill="accent1" w:themeFillTint="66"/>
+          </w:tcPr>
+          <w:p>
+            <w:pPr>
+              <w:jc w:val="center"/>
+              <w:rPr>
+                <w:b/>
+                <w:bCs/>
+                <w:sz w:val="28"/>
+                <w:szCs w:val="28"/>
+              </w:rPr>
+            </w:pPr>
+            <w:r>
+              <w:rPr>
+                <w:b/>
+                <w:bCs/>
+                <w:sz w:val="28"/>
+                <w:szCs w:val="28"/>
+              </w:rPr>
+              <w:t>Nome</w:t>
+            </w:r>
+          </w:p>
+        </w:tc>
+        <w:tc>
+          <w:tcPr>
+            <w:tcW w:w="4814" w:type="dxa"/>
+          </w:tcPr>
+          <w:p>
+            <w:pPr>
+              <w:jc w:val="center"/>
+              <w:rPr>
+                <w:sz w:val="28"/>
+                <w:szCs w:val="28"/>
+              </w:rPr>
+            </w:pPr>
+            <w:r>
+              <w:rPr>
+                <w:sz w:val="28"/>
+                <w:szCs w:val="28"/>
+              </w:rPr>
+              <w:t>TC 3.</w:t>
+            </w:r>
+            <w:r>
+              <w:rPr>
+                <w:sz w:val="28"/>
+                <w:szCs w:val="28"/>
+              </w:rPr>
+              <w:t>4</w:t>
+            </w:r>
+          </w:p>
+        </w:tc>
+      </w:tr>
+      <w:tr>
+        <w:tc>
+          <w:tcPr>
+            <w:tcW w:w="4814" w:type="dxa"/>
+            <w:shd w:val="clear" w:color="auto" w:fill="B4C6E7" w:themeFill="accent1" w:themeFillTint="66"/>
+          </w:tcPr>
+          <w:p>
+            <w:pPr>
+              <w:jc w:val="center"/>
+              <w:rPr>
+                <w:b/>
+                <w:bCs/>
+                <w:sz w:val="28"/>
+                <w:szCs w:val="28"/>
+              </w:rPr>
+            </w:pPr>
+            <w:r>
+              <w:rPr>
+                <w:b/>
+                <w:bCs/>
+                <w:sz w:val="28"/>
+                <w:szCs w:val="28"/>
+              </w:rPr>
+              <w:t>Input</w:t>
+            </w:r>
+          </w:p>
+        </w:tc>
+        <w:tc>
+          <w:tcPr>
+            <w:tcW w:w="4814" w:type="dxa"/>
+          </w:tcPr>
+          <w:p>
+            <w:pPr>
+              <w:jc w:val="center"/>
+              <w:rPr>
+                <w:sz w:val="28"/>
+                <w:szCs w:val="28"/>
+              </w:rPr>
+            </w:pPr>
+            <w:r>
+              <w:rPr>
+                <w:sz w:val="28"/>
+                <w:szCs w:val="28"/>
+              </w:rPr>
+              <w:t>Password Corrente = “</w:t>
+            </w:r>
+            <w:r>
+              <w:rPr>
+                <w:sz w:val="28"/>
+                <w:szCs w:val="28"/>
+              </w:rPr>
+              <w:t>Franco45@live</w:t>
+            </w:r>
+            <w:r>
+              <w:rPr>
+                <w:sz w:val="28"/>
+                <w:szCs w:val="28"/>
+              </w:rPr>
+              <w:t>”</w:t>
+            </w:r>
+          </w:p>
+          <w:p>
+            <w:pPr>
+              <w:jc w:val="center"/>
+              <w:rPr>
+                <w:sz w:val="28"/>
+                <w:szCs w:val="28"/>
+              </w:rPr>
+            </w:pPr>
+            <w:r>
+              <w:rPr>
+                <w:sz w:val="28"/>
+                <w:szCs w:val="28"/>
+              </w:rPr>
+              <w:t>Password = “Franco”</w:t>
+            </w:r>
+          </w:p>
+        </w:tc>
+      </w:tr>
+      <w:tr>
+        <w:tc>
+          <w:tcPr>
+            <w:tcW w:w="4814" w:type="dxa"/>
+            <w:shd w:val="clear" w:color="auto" w:fill="B4C6E7" w:themeFill="accent1" w:themeFillTint="66"/>
+          </w:tcPr>
+          <w:p>
+            <w:pPr>
+              <w:jc w:val="center"/>
+              <w:rPr>
+                <w:b/>
+                <w:bCs/>
+                <w:sz w:val="28"/>
+                <w:szCs w:val="28"/>
+              </w:rPr>
+            </w:pPr>
+            <w:r>
+              <w:rPr>
+                <w:b/>
+                <w:bCs/>
+                <w:sz w:val="28"/>
+                <w:szCs w:val="28"/>
+              </w:rPr>
+              <w:t>Oracolo</w:t>
+            </w:r>
+          </w:p>
+        </w:tc>
+        <w:tc>
+          <w:tcPr>
+            <w:tcW w:w="4814" w:type="dxa"/>
+          </w:tcPr>
+          <w:p>
+            <w:pPr>
+              <w:rPr>
+                <w:sz w:val="28"/>
+                <w:szCs w:val="28"/>
+              </w:rPr>
+            </w:pPr>
+            <w:r>
+              <w:rPr>
+                <w:sz w:val="28"/>
+                <w:szCs w:val="28"/>
+              </w:rPr>
+              <w:t>Viene restituito il messaggio di errore</w:t>
+            </w:r>
+          </w:p>
+          <w:p>
+            <w:pPr>
+              <w:jc w:val="center"/>
+              <w:rPr>
+                <w:sz w:val="28"/>
+                <w:szCs w:val="28"/>
+              </w:rPr>
+            </w:pPr>
+            <w:r>
+              <w:rPr>
+                <w:sz w:val="28"/>
+                <w:szCs w:val="28"/>
+              </w:rPr>
+              <w:t>“</w:t>
+            </w:r>
+            <w:r>
+              <w:rPr>
+                <w:sz w:val="28"/>
+                <w:szCs w:val="28"/>
+              </w:rPr>
+              <w:t>Inserire formato password corretto</w:t>
+            </w:r>
+            <w:r>
+              <w:rPr>
+                <w:sz w:val="28"/>
+                <w:szCs w:val="28"/>
+              </w:rPr>
+              <w:t>”</w:t>
+            </w:r>
+          </w:p>
+        </w:tc>
+      </w:tr>
+      <w:tr>
+        <w:tc>
+          <w:tcPr>
+            <w:tcW w:w="4814" w:type="dxa"/>
+            <w:shd w:val="clear" w:color="auto" w:fill="B4C6E7" w:themeFill="accent1" w:themeFillTint="66"/>
+          </w:tcPr>
+          <w:p>
+            <w:pPr>
+              <w:jc w:val="center"/>
+              <w:rPr>
+                <w:b/>
+                <w:bCs/>
+                <w:sz w:val="28"/>
+                <w:szCs w:val="28"/>
+              </w:rPr>
+            </w:pPr>
+            <w:r>
+              <w:rPr>
+                <w:b/>
+                <w:bCs/>
+                <w:sz w:val="28"/>
+                <w:szCs w:val="28"/>
+              </w:rPr>
+              <w:t>Log</w:t>
+            </w:r>
+          </w:p>
+        </w:tc>
+        <w:tc>
+          <w:tcPr>
+            <w:tcW w:w="4814" w:type="dxa"/>
+          </w:tcPr>
+          <w:p>
+            <w:pPr>
+              <w:rPr>
+                <w:sz w:val="28"/>
+                <w:szCs w:val="28"/>
+              </w:rPr>
+            </w:pPr>
+            <w:r>
+              <w:rPr>
+                <w:sz w:val="28"/>
+                <w:szCs w:val="28"/>
+              </w:rPr>
+              <w:t>Viene restituito il messaggio di errore</w:t>
+            </w:r>
+          </w:p>
+          <w:p>
+            <w:pPr>
+              <w:jc w:val="center"/>
+              <w:rPr>
+                <w:sz w:val="28"/>
+                <w:szCs w:val="28"/>
+              </w:rPr>
+            </w:pPr>
+            <w:r>
+              <w:rPr>
+                <w:sz w:val="28"/>
+                <w:szCs w:val="28"/>
+              </w:rPr>
+              <w:t>“</w:t>
+            </w:r>
+            <w:r>
+              <w:rPr>
+                <w:sz w:val="28"/>
+                <w:szCs w:val="28"/>
+              </w:rPr>
+              <w:t>Inserire formato password corretto</w:t>
+            </w:r>
+            <w:r>
+              <w:rPr>
+                <w:sz w:val="28"/>
+                <w:szCs w:val="28"/>
+              </w:rPr>
+              <w:t>”</w:t>
+            </w:r>
+          </w:p>
+        </w:tc>
+      </w:tr>
+    </w:tbl>
+    <w:p>
+      <w:pPr>
+        <w:tabs>
+          <w:tab w:val="left" w:pos="2767"/>
+        </w:tabs>
+        <w:rPr>
+          <w:sz w:val="40"/>
+          <w:szCs w:val="40"/>
+        </w:rPr>
+      </w:pPr>
+    </w:p>
+    <w:p>
+      <w:pPr>
+        <w:tabs>
+          <w:tab w:val="left" w:pos="2767"/>
+        </w:tabs>
+        <w:rPr>
+          <w:sz w:val="40"/>
+          <w:szCs w:val="40"/>
+        </w:rPr>
+      </w:pPr>
+      <w:r>
+        <w:rPr>
+          <w:sz w:val="40"/>
+          <w:szCs w:val="40"/>
+        </w:rPr>
+        <w:drawing>
+          <wp:inline distT="0" distB="0" distL="0" distR="0" wp14:anchorId="4C386434" wp14:editId="791A96FE">
+            <wp:extent cx="6120130" cy="2267585"/>
+            <wp:effectExtent l="0" t="0" r="0" b="0"/>
+            <wp:docPr id="20" name="Immagine 20"/>
+            <wp:cNvGraphicFramePr>
+              <a:graphicFrameLocks xmlns:a="http://schemas.openxmlformats.org/drawingml/2006/main" noChangeAspect="1"/>
+            </wp:cNvGraphicFramePr>
+            <a:graphic xmlns:a="http://schemas.openxmlformats.org/drawingml/2006/main">
+              <a:graphicData uri="http://schemas.openxmlformats.org/drawingml/2006/picture">
+                <pic:pic xmlns:pic="http://schemas.openxmlformats.org/drawingml/2006/picture">
+                  <pic:nvPicPr>
+                    <pic:cNvPr id="1" name=""/>
+                    <pic:cNvPicPr/>
+                  </pic:nvPicPr>
+                  <pic:blipFill>
+                    <a:blip r:embed="rId40"/>
+                    <a:stretch>
+                      <a:fillRect/>
+                    </a:stretch>
+                  </pic:blipFill>
+                  <pic:spPr>
+                    <a:xfrm>
+                      <a:off x="0" y="0"/>
+                      <a:ext cx="6120130" cy="2267585"/>
+                    </a:xfrm>
+                    <a:prstGeom prst="rect">
+                      <a:avLst/>
+                    </a:prstGeom>
+                  </pic:spPr>
+                </pic:pic>
+              </a:graphicData>
+            </a:graphic>
+          </wp:inline>
+        </w:drawing>
+      </w:r>
+    </w:p>
+    <w:p>
+      <w:pPr>
+        <w:tabs>
+          <w:tab w:val="left" w:pos="2767"/>
+        </w:tabs>
+        <w:rPr>
+          <w:sz w:val="40"/>
+          <w:szCs w:val="40"/>
+        </w:rPr>
+      </w:pPr>
+    </w:p>
+    <w:p>
+      <w:pPr>
+        <w:tabs>
+          <w:tab w:val="left" w:pos="2767"/>
+        </w:tabs>
+        <w:rPr>
+          <w:sz w:val="40"/>
+          <w:szCs w:val="40"/>
+        </w:rPr>
+      </w:pPr>
+    </w:p>
+    <w:p>
+      <w:pPr>
+        <w:tabs>
+          <w:tab w:val="left" w:pos="2767"/>
+        </w:tabs>
+        <w:rPr>
+          <w:sz w:val="40"/>
+          <w:szCs w:val="40"/>
+        </w:rPr>
+      </w:pPr>
+    </w:p>
+    <w:p>
+      <w:pPr>
+        <w:tabs>
+          <w:tab w:val="left" w:pos="2767"/>
+        </w:tabs>
+        <w:rPr>
+          <w:sz w:val="40"/>
+          <w:szCs w:val="40"/>
+        </w:rPr>
+      </w:pPr>
+    </w:p>
+    <w:p>
+      <w:pPr>
+        <w:tabs>
+          <w:tab w:val="left" w:pos="2767"/>
+        </w:tabs>
+        <w:rPr>
+          <w:sz w:val="40"/>
+          <w:szCs w:val="40"/>
+        </w:rPr>
+      </w:pPr>
+    </w:p>
+    <w:p>
+      <w:pPr>
+        <w:tabs>
+          <w:tab w:val="left" w:pos="2767"/>
+        </w:tabs>
+        <w:rPr>
+          <w:sz w:val="40"/>
+          <w:szCs w:val="40"/>
+        </w:rPr>
+      </w:pPr>
+    </w:p>
+    <w:p>
+      <w:pPr>
+        <w:tabs>
+          <w:tab w:val="left" w:pos="2767"/>
+        </w:tabs>
+        <w:rPr>
+          <w:sz w:val="40"/>
+          <w:szCs w:val="40"/>
+        </w:rPr>
+      </w:pPr>
+    </w:p>
+    <w:p>
+      <w:pPr>
+        <w:tabs>
+          <w:tab w:val="left" w:pos="2767"/>
+        </w:tabs>
+        <w:rPr>
+          <w:sz w:val="40"/>
+          <w:szCs w:val="40"/>
+        </w:rPr>
+      </w:pPr>
+    </w:p>
+    <w:p>
+      <w:pPr>
+        <w:tabs>
+          <w:tab w:val="left" w:pos="2767"/>
+        </w:tabs>
+        <w:rPr>
+          <w:sz w:val="40"/>
+          <w:szCs w:val="40"/>
+        </w:rPr>
+      </w:pPr>
+    </w:p>
+    <w:p>
+      <w:pPr>
+        <w:tabs>
+          <w:tab w:val="left" w:pos="2767"/>
+        </w:tabs>
+        <w:rPr>
+          <w:sz w:val="40"/>
+          <w:szCs w:val="40"/>
+        </w:rPr>
+      </w:pPr>
+    </w:p>
+    <w:p>
+      <w:pPr>
+        <w:jc w:val="center"/>
+        <w:rPr>
+          <w:b/>
+          <w:bCs/>
+          <w:sz w:val="36"/>
+          <w:szCs w:val="36"/>
+        </w:rPr>
+      </w:pPr>
+      <w:r>
+        <w:rPr>
+          <w:b/>
+          <w:bCs/>
+          <w:sz w:val="36"/>
+          <w:szCs w:val="36"/>
+        </w:rPr>
+        <w:t>Aggiungi un prodotto</w:t>
+      </w:r>
+    </w:p>
+    <w:tbl>
+      <w:tblPr>
+        <w:tblStyle w:val="Grigliatabella"/>
+        <w:tblW w:w="0" w:type="auto"/>
+        <w:tblLook w:val="04A0" w:firstRow="1" w:lastRow="0" w:firstColumn="1" w:lastColumn="0" w:noHBand="0" w:noVBand="1"/>
+      </w:tblPr>
+      <w:tblGrid>
+        <w:gridCol w:w="4814"/>
+        <w:gridCol w:w="4814"/>
+      </w:tblGrid>
+      <w:tr>
+        <w:tc>
+          <w:tcPr>
+            <w:tcW w:w="4814" w:type="dxa"/>
+            <w:shd w:val="clear" w:color="auto" w:fill="B4C6E7" w:themeFill="accent1" w:themeFillTint="66"/>
+          </w:tcPr>
+          <w:p>
+            <w:pPr>
+              <w:jc w:val="center"/>
+              <w:rPr>
+                <w:b/>
+                <w:bCs/>
+                <w:sz w:val="28"/>
+                <w:szCs w:val="28"/>
+              </w:rPr>
+            </w:pPr>
+            <w:r>
+              <w:rPr>
+                <w:b/>
+                <w:bCs/>
+                <w:sz w:val="28"/>
+                <w:szCs w:val="28"/>
+              </w:rPr>
+              <w:t>Nome</w:t>
+            </w:r>
+          </w:p>
+        </w:tc>
+        <w:tc>
+          <w:tcPr>
+            <w:tcW w:w="4814" w:type="dxa"/>
+          </w:tcPr>
+          <w:p>
+            <w:pPr>
+              <w:jc w:val="center"/>
+              <w:rPr>
+                <w:sz w:val="28"/>
+                <w:szCs w:val="28"/>
+              </w:rPr>
+            </w:pPr>
+            <w:r>
+              <w:rPr>
+                <w:sz w:val="28"/>
+                <w:szCs w:val="28"/>
+              </w:rPr>
+              <w:t>TC 4.1</w:t>
+            </w:r>
+          </w:p>
+        </w:tc>
+      </w:tr>
+      <w:tr>
+        <w:tc>
+          <w:tcPr>
+            <w:tcW w:w="4814" w:type="dxa"/>
+            <w:shd w:val="clear" w:color="auto" w:fill="B4C6E7" w:themeFill="accent1" w:themeFillTint="66"/>
+          </w:tcPr>
+          <w:p>
+            <w:pPr>
+              <w:jc w:val="center"/>
+              <w:rPr>
+                <w:b/>
+                <w:bCs/>
+                <w:sz w:val="28"/>
+                <w:szCs w:val="28"/>
+              </w:rPr>
+            </w:pPr>
+            <w:r>
+              <w:rPr>
+                <w:b/>
+                <w:bCs/>
+                <w:sz w:val="28"/>
+                <w:szCs w:val="28"/>
+              </w:rPr>
+              <w:t>Input</w:t>
+            </w:r>
+          </w:p>
+        </w:tc>
+        <w:tc>
+          <w:tcPr>
+            <w:tcW w:w="4814" w:type="dxa"/>
+          </w:tcPr>
+          <w:p>
+            <w:pPr>
+              <w:jc w:val="center"/>
+              <w:rPr>
+                <w:sz w:val="28"/>
+                <w:szCs w:val="28"/>
+              </w:rPr>
+            </w:pPr>
+            <w:r>
+              <w:rPr>
+                <w:sz w:val="28"/>
+                <w:szCs w:val="28"/>
+              </w:rPr>
               <w:t>Nome = “”</w:t>
             </w:r>
           </w:p>
@@ -7468,7 +8768,6 @@
                 <w:sz w:val="28"/>
                 <w:szCs w:val="28"/>
               </w:rPr>
-              <w:lastRenderedPageBreak/>
               <w:t>Altezza = “150”</w:t>
             </w:r>
           </w:p>
@@ -7719,7 +9018,7 @@
                     <pic:cNvPicPr/>
                   </pic:nvPicPr>
                   <pic:blipFill>
-                    <a:blip r:embed="rId39"/>
+                    <a:blip r:embed="rId41"/>
                     <a:stretch>
                       <a:fillRect/>
                     </a:stretch>
@@ -7985,7 +9284,6 @@
                 <w:sz w:val="28"/>
                 <w:szCs w:val="28"/>
               </w:rPr>
-              <w:lastRenderedPageBreak/>
               <w:t>Prezzo = “2500”</w:t>
             </w:r>
           </w:p>
@@ -8165,7 +9463,7 @@
                     <pic:cNvPicPr/>
                   </pic:nvPicPr>
                   <pic:blipFill>
-                    <a:blip r:embed="rId40"/>
+                    <a:blip r:embed="rId42"/>
                     <a:stretch>
                       <a:fillRect/>
                     </a:stretch>
@@ -8417,7 +9715,6 @@
                 <w:sz w:val="28"/>
                 <w:szCs w:val="28"/>
               </w:rPr>
-              <w:lastRenderedPageBreak/>
               <w:t>Quantità = “50”</w:t>
             </w:r>
           </w:p>
@@ -8607,7 +9904,7 @@
                     <pic:cNvPicPr/>
                   </pic:nvPicPr>
                   <pic:blipFill>
-                    <a:blip r:embed="rId41"/>
+                    <a:blip r:embed="rId43"/>
                     <a:stretch>
                       <a:fillRect/>
                     </a:stretch>
@@ -8859,7 +10156,6 @@
                 <w:sz w:val="28"/>
                 <w:szCs w:val="28"/>
               </w:rPr>
-              <w:lastRenderedPageBreak/>
               <w:t>Prezzo = “2500”</w:t>
             </w:r>
           </w:p>
@@ -9033,7 +10329,7 @@
                     <pic:cNvPicPr/>
                   </pic:nvPicPr>
                   <pic:blipFill>
-                    <a:blip r:embed="rId42"/>
+                    <a:blip r:embed="rId44"/>
                     <a:stretch>
                       <a:fillRect/>
                     </a:stretch>
@@ -9293,7 +10589,6 @@
                 <w:sz w:val="28"/>
                 <w:szCs w:val="28"/>
               </w:rPr>
-              <w:lastRenderedPageBreak/>
               <w:t>Prezzo = “2500”</w:t>
             </w:r>
           </w:p>
@@ -9467,7 +10762,7 @@
                     <pic:cNvPicPr/>
                   </pic:nvPicPr>
                   <pic:blipFill>
-                    <a:blip r:embed="rId43"/>
+                    <a:blip r:embed="rId45"/>
                     <a:stretch>
                       <a:fillRect/>
                     </a:stretch>
@@ -9719,7 +11014,6 @@
                 <w:sz w:val="28"/>
                 <w:szCs w:val="28"/>
               </w:rPr>
-              <w:lastRenderedPageBreak/>
               <w:t>Quantità = “50”</w:t>
             </w:r>
           </w:p>
@@ -9909,7 +11203,7 @@
                     <pic:cNvPicPr/>
                   </pic:nvPicPr>
                   <pic:blipFill>
-                    <a:blip r:embed="rId44"/>
+                    <a:blip r:embed="rId46"/>
                     <a:stretch>
                       <a:fillRect/>
                     </a:stretch>
@@ -10160,7 +11454,6 @@
                 <w:sz w:val="28"/>
                 <w:szCs w:val="28"/>
               </w:rPr>
-              <w:lastRenderedPageBreak/>
               <w:t>Quantità = “50”</w:t>
             </w:r>
           </w:p>
@@ -10350,7 +11643,7 @@
                     <pic:cNvPicPr/>
                   </pic:nvPicPr>
                   <pic:blipFill>
-                    <a:blip r:embed="rId45"/>
+                    <a:blip r:embed="rId47"/>
                     <a:stretch>
                       <a:fillRect/>
                     </a:stretch>
@@ -10586,7 +11879,6 @@
                 <w:sz w:val="28"/>
                 <w:szCs w:val="28"/>
               </w:rPr>
-              <w:lastRenderedPageBreak/>
               <w:t>Larghezza = “350”</w:t>
             </w:r>
           </w:p>
@@ -10792,7 +12084,7 @@
                     <pic:cNvPicPr/>
                   </pic:nvPicPr>
                   <pic:blipFill>
-                    <a:blip r:embed="rId46"/>
+                    <a:blip r:embed="rId48"/>
                     <a:stretch>
                       <a:fillRect/>
                     </a:stretch>
@@ -11012,7 +12304,6 @@
                 <w:sz w:val="28"/>
                 <w:szCs w:val="28"/>
               </w:rPr>
-              <w:lastRenderedPageBreak/>
               <w:t>Profondità = “250”</w:t>
             </w:r>
           </w:p>
@@ -11250,7 +12541,7 @@
                     <pic:cNvPicPr/>
                   </pic:nvPicPr>
                   <pic:blipFill>
-                    <a:blip r:embed="rId47"/>
+                    <a:blip r:embed="rId49"/>
                     <a:stretch>
                       <a:fillRect/>
                     </a:stretch>
@@ -11449,7 +12740,6 @@
                 <w:sz w:val="28"/>
                 <w:szCs w:val="28"/>
               </w:rPr>
-              <w:lastRenderedPageBreak/>
               <w:t>Input</w:t>
             </w:r>
           </w:p>
@@ -11612,7 +12902,7 @@
                     <pic:cNvPicPr/>
                   </pic:nvPicPr>
                   <pic:blipFill>
-                    <a:blip r:embed="rId48"/>
+                    <a:blip r:embed="rId50"/>
                     <a:stretch>
                       <a:fillRect/>
                     </a:stretch>
@@ -11885,7 +13175,7 @@
                     <pic:cNvPicPr/>
                   </pic:nvPicPr>
                   <pic:blipFill>
-                    <a:blip r:embed="rId49"/>
+                    <a:blip r:embed="rId51"/>
                     <a:stretch>
                       <a:fillRect/>
                     </a:stretch>
@@ -12061,7 +13351,6 @@
                 <w:sz w:val="28"/>
                 <w:szCs w:val="28"/>
               </w:rPr>
-              <w:lastRenderedPageBreak/>
               <w:t>Oracolo</w:t>
             </w:r>
           </w:p>
@@ -12189,7 +13478,7 @@
                     <pic:cNvPicPr/>
                   </pic:nvPicPr>
                   <pic:blipFill>
-                    <a:blip r:embed="rId50"/>
+                    <a:blip r:embed="rId52"/>
                     <a:stretch>
                       <a:fillRect/>
                     </a:stretch>
@@ -12491,7 +13780,6 @@
                 <w:sz w:val="28"/>
                 <w:szCs w:val="28"/>
               </w:rPr>
-              <w:lastRenderedPageBreak/>
               <w:t>Sconto = “25”</w:t>
             </w:r>
           </w:p>
@@ -12648,7 +13936,7 @@
                     <pic:cNvPicPr/>
                   </pic:nvPicPr>
                   <pic:blipFill>
-                    <a:blip r:embed="rId51"/>
+                    <a:blip r:embed="rId53"/>
                     <a:stretch>
                       <a:fillRect/>
                     </a:stretch>
@@ -12919,7 +14207,6 @@
                 <w:sz w:val="28"/>
                 <w:szCs w:val="28"/>
               </w:rPr>
-              <w:lastRenderedPageBreak/>
               <w:t>Oracolo</w:t>
             </w:r>
           </w:p>
@@ -13033,7 +14320,7 @@
                     <pic:cNvPicPr/>
                   </pic:nvPicPr>
                   <pic:blipFill>
-                    <a:blip r:embed="rId52"/>
+                    <a:blip r:embed="rId54"/>
                     <a:stretch>
                       <a:fillRect/>
                     </a:stretch>
@@ -13284,7 +14571,6 @@
                 <w:sz w:val="28"/>
                 <w:szCs w:val="28"/>
               </w:rPr>
-              <w:lastRenderedPageBreak/>
               <w:t>Quantità = “45”</w:t>
             </w:r>
           </w:p>
@@ -13313,7 +14599,6 @@
                 <w:sz w:val="28"/>
                 <w:szCs w:val="28"/>
               </w:rPr>
-              <w:lastRenderedPageBreak/>
               <w:t>Oracolo</w:t>
             </w:r>
           </w:p>
@@ -13427,7 +14712,7 @@
                     <pic:cNvPicPr/>
                   </pic:nvPicPr>
                   <pic:blipFill>
-                    <a:blip r:embed="rId53"/>
+                    <a:blip r:embed="rId55"/>
                     <a:stretch>
                       <a:fillRect/>
                     </a:stretch>
@@ -13670,7 +14955,6 @@
                 <w:sz w:val="28"/>
                 <w:szCs w:val="28"/>
               </w:rPr>
-              <w:lastRenderedPageBreak/>
               <w:t>Quantità = “45”</w:t>
             </w:r>
           </w:p>
@@ -13699,7 +14983,6 @@
                 <w:sz w:val="28"/>
                 <w:szCs w:val="28"/>
               </w:rPr>
-              <w:lastRenderedPageBreak/>
               <w:t>Oracolo</w:t>
             </w:r>
           </w:p>
@@ -13813,7 +15096,7 @@
                     <pic:cNvPicPr/>
                   </pic:nvPicPr>
                   <pic:blipFill>
-                    <a:blip r:embed="rId54"/>
+                    <a:blip r:embed="rId56"/>
                     <a:stretch>
                       <a:fillRect/>
                     </a:stretch>
@@ -14046,7 +15329,6 @@
                 <w:sz w:val="28"/>
                 <w:szCs w:val="28"/>
               </w:rPr>
-              <w:lastRenderedPageBreak/>
               <w:t>Sconto = “250”</w:t>
             </w:r>
           </w:p>
@@ -14206,7 +15488,7 @@
                     <pic:cNvPicPr/>
                   </pic:nvPicPr>
                   <pic:blipFill>
-                    <a:blip r:embed="rId55"/>
+                    <a:blip r:embed="rId57"/>
                     <a:stretch>
                       <a:fillRect/>
                     </a:stretch>
@@ -14424,7 +15706,6 @@
                 <w:sz w:val="28"/>
                 <w:szCs w:val="28"/>
               </w:rPr>
-              <w:lastRenderedPageBreak/>
               <w:t>Prezzo = “1500”</w:t>
             </w:r>
           </w:p>
@@ -14613,7 +15894,7 @@
                     <pic:cNvPicPr/>
                   </pic:nvPicPr>
                   <pic:blipFill>
-                    <a:blip r:embed="rId56"/>
+                    <a:blip r:embed="rId58"/>
                     <a:stretch>
                       <a:fillRect/>
                     </a:stretch>
@@ -14823,7 +16104,6 @@
                 <w:sz w:val="28"/>
                 <w:szCs w:val="28"/>
               </w:rPr>
-              <w:lastRenderedPageBreak/>
               <w:t>Prezzo = “1500”</w:t>
             </w:r>
           </w:p>
@@ -14998,7 +16278,7 @@
                     <pic:cNvPicPr/>
                   </pic:nvPicPr>
                   <pic:blipFill>
-                    <a:blip r:embed="rId57"/>
+                    <a:blip r:embed="rId59"/>
                     <a:stretch>
                       <a:fillRect/>
                     </a:stretch>
@@ -15193,7 +16473,6 @@
                 <w:sz w:val="28"/>
                 <w:szCs w:val="28"/>
               </w:rPr>
-              <w:lastRenderedPageBreak/>
               <w:t>Input</w:t>
             </w:r>
           </w:p>
@@ -15361,7 +16640,7 @@
                     <pic:cNvPicPr/>
                   </pic:nvPicPr>
                   <pic:blipFill>
-                    <a:blip r:embed="rId58"/>
+                    <a:blip r:embed="rId60"/>
                     <a:stretch>
                       <a:fillRect/>
                     </a:stretch>
@@ -15673,7 +16952,7 @@
                     <pic:cNvPicPr/>
                   </pic:nvPicPr>
                   <pic:blipFill>
-                    <a:blip r:embed="rId59"/>
+                    <a:blip r:embed="rId61"/>
                     <a:stretch>
                       <a:fillRect/>
                     </a:stretch>
@@ -15824,7 +17103,6 @@
                 <w:sz w:val="28"/>
                 <w:szCs w:val="28"/>
               </w:rPr>
-              <w:lastRenderedPageBreak/>
               <w:t>Input</w:t>
             </w:r>
           </w:p>
@@ -15991,7 +17269,7 @@
                     <pic:cNvPicPr/>
                   </pic:nvPicPr>
                   <pic:blipFill>
-                    <a:blip r:embed="rId60"/>
+                    <a:blip r:embed="rId62"/>
                     <a:stretch>
                       <a:fillRect/>
                     </a:stretch>
@@ -16213,7 +17491,6 @@
                 <w:sz w:val="28"/>
                 <w:szCs w:val="28"/>
               </w:rPr>
-              <w:lastRenderedPageBreak/>
               <w:t>Nome</w:t>
             </w:r>
           </w:p>
@@ -16478,7 +17755,7 @@
                     <pic:cNvPicPr/>
                   </pic:nvPicPr>
                   <pic:blipFill>
-                    <a:blip r:embed="rId61"/>
+                    <a:blip r:embed="rId63"/>
                     <a:stretch>
                       <a:fillRect/>
                     </a:stretch>
@@ -16528,7 +17805,7 @@
                     <pic:cNvPicPr/>
                   </pic:nvPicPr>
                   <pic:blipFill>
-                    <a:blip r:embed="rId62"/>
+                    <a:blip r:embed="rId64"/>
                     <a:stretch>
                       <a:fillRect/>
                     </a:stretch>
@@ -16688,7 +17965,6 @@
                 <w:sz w:val="28"/>
                 <w:szCs w:val="28"/>
               </w:rPr>
-              <w:lastRenderedPageBreak/>
               <w:t>Input</w:t>
             </w:r>
           </w:p>
@@ -16905,7 +18181,7 @@
                     <pic:cNvPicPr/>
                   </pic:nvPicPr>
                   <pic:blipFill>
-                    <a:blip r:embed="rId63"/>
+                    <a:blip r:embed="rId65"/>
                     <a:stretch>
                       <a:fillRect/>
                     </a:stretch>
@@ -16955,7 +18231,7 @@
                     <pic:cNvPicPr/>
                   </pic:nvPicPr>
                   <pic:blipFill>
-                    <a:blip r:embed="rId64"/>
+                    <a:blip r:embed="rId66"/>
                     <a:stretch>
                       <a:fillRect/>
                     </a:stretch>
@@ -17122,7 +18398,6 @@
                 <w:sz w:val="28"/>
                 <w:szCs w:val="28"/>
               </w:rPr>
-              <w:lastRenderedPageBreak/>
               <w:t>Input</w:t>
             </w:r>
           </w:p>
@@ -17338,7 +18613,7 @@
                     <pic:cNvPicPr/>
                   </pic:nvPicPr>
                   <pic:blipFill>
-                    <a:blip r:embed="rId65"/>
+                    <a:blip r:embed="rId67"/>
                     <a:stretch>
                       <a:fillRect/>
                     </a:stretch>
@@ -17388,7 +18663,7 @@
                     <pic:cNvPicPr/>
                   </pic:nvPicPr>
                   <pic:blipFill>
-                    <a:blip r:embed="rId66"/>
+                    <a:blip r:embed="rId68"/>
                     <a:stretch>
                       <a:fillRect/>
                     </a:stretch>
@@ -17507,7 +18782,6 @@
                 <w:sz w:val="28"/>
                 <w:szCs w:val="28"/>
               </w:rPr>
-              <w:lastRenderedPageBreak/>
               <w:t>Nome</w:t>
             </w:r>
           </w:p>
@@ -17773,7 +19047,7 @@
                     <pic:cNvPicPr/>
                   </pic:nvPicPr>
                   <pic:blipFill>
-                    <a:blip r:embed="rId67"/>
+                    <a:blip r:embed="rId69"/>
                     <a:stretch>
                       <a:fillRect/>
                     </a:stretch>
@@ -17823,7 +19097,7 @@
                     <pic:cNvPicPr/>
                   </pic:nvPicPr>
                   <pic:blipFill>
-                    <a:blip r:embed="rId68"/>
+                    <a:blip r:embed="rId70"/>
                     <a:stretch>
                       <a:fillRect/>
                     </a:stretch>
@@ -17941,7 +19215,6 @@
                 <w:sz w:val="28"/>
                 <w:szCs w:val="28"/>
               </w:rPr>
-              <w:lastRenderedPageBreak/>
               <w:t>Nome</w:t>
             </w:r>
           </w:p>
@@ -18206,7 +19479,7 @@
                     <pic:cNvPicPr/>
                   </pic:nvPicPr>
                   <pic:blipFill>
-                    <a:blip r:embed="rId69"/>
+                    <a:blip r:embed="rId71"/>
                     <a:stretch>
                       <a:fillRect/>
                     </a:stretch>
@@ -18256,7 +19529,7 @@
                     <pic:cNvPicPr/>
                   </pic:nvPicPr>
                   <pic:blipFill>
-                    <a:blip r:embed="rId70"/>
+                    <a:blip r:embed="rId72"/>
                     <a:stretch>
                       <a:fillRect/>
                     </a:stretch>
@@ -18371,7 +19644,6 @@
           <w:sz w:val="36"/>
           <w:szCs w:val="36"/>
         </w:rPr>
-        <w:lastRenderedPageBreak/>
         <w:t>Aggiungi una recensione</w:t>
       </w:r>
     </w:p>
@@ -18637,7 +19909,7 @@
                     <pic:cNvPicPr/>
                   </pic:nvPicPr>
                   <pic:blipFill>
-                    <a:blip r:embed="rId71"/>
+                    <a:blip r:embed="rId73"/>
                     <a:stretch>
                       <a:fillRect/>
                     </a:stretch>
@@ -19068,7 +20340,7 @@
                     <pic:cNvPicPr/>
                   </pic:nvPicPr>
                   <pic:blipFill>
-                    <a:blip r:embed="rId72"/>
+                    <a:blip r:embed="rId74"/>
                     <a:stretch>
                       <a:fillRect/>
                     </a:stretch>
@@ -19199,7 +20471,6 @@
           <w:sz w:val="36"/>
           <w:szCs w:val="36"/>
         </w:rPr>
-        <w:lastRenderedPageBreak/>
         <w:t xml:space="preserve">Aggiungi prodotto al carrello </w:t>
       </w:r>
     </w:p>
@@ -19452,7 +20723,7 @@
                     <pic:cNvPicPr/>
                   </pic:nvPicPr>
                   <pic:blipFill>
-                    <a:blip r:embed="rId73"/>
+                    <a:blip r:embed="rId75"/>
                     <a:stretch>
                       <a:fillRect/>
                     </a:stretch>
@@ -19619,7 +20890,6 @@
           <w:sz w:val="36"/>
           <w:szCs w:val="36"/>
         </w:rPr>
-        <w:lastRenderedPageBreak/>
         <w:t xml:space="preserve">Rimuovi prodotto dal carrello </w:t>
       </w:r>
     </w:p>
@@ -19886,7 +21156,7 @@
                     <pic:cNvPicPr/>
                   </pic:nvPicPr>
                   <pic:blipFill>
-                    <a:blip r:embed="rId74"/>
+                    <a:blip r:embed="rId76"/>
                     <a:stretch>
                       <a:fillRect/>
                     </a:stretch>
@@ -19997,7 +21267,6 @@
           <w:sz w:val="36"/>
           <w:szCs w:val="36"/>
         </w:rPr>
-        <w:lastRenderedPageBreak/>
         <w:t xml:space="preserve">Aumenta quantità di un prodotto nel carrello </w:t>
       </w:r>
     </w:p>
@@ -20250,7 +21519,7 @@
                     <pic:cNvPicPr/>
                   </pic:nvPicPr>
                   <pic:blipFill>
-                    <a:blip r:embed="rId75"/>
+                    <a:blip r:embed="rId77"/>
                     <a:stretch>
                       <a:fillRect/>
                     </a:stretch>
@@ -20360,7 +21629,6 @@
           <w:sz w:val="36"/>
           <w:szCs w:val="36"/>
         </w:rPr>
-        <w:lastRenderedPageBreak/>
         <w:t xml:space="preserve">Diminuisci quantità di un prodotto nel carrello </w:t>
       </w:r>
     </w:p>
@@ -20621,7 +21889,7 @@
                     <pic:cNvPicPr/>
                   </pic:nvPicPr>
                   <pic:blipFill>
-                    <a:blip r:embed="rId76"/>
+                    <a:blip r:embed="rId78"/>
                     <a:stretch>
                       <a:fillRect/>
                     </a:stretch>

</xml_diff>